<commit_message>
Added finished UAT testing doc
</commit_message>
<xml_diff>
--- a/myPWA/UAT_TestPlan 1.0.docx
+++ b/myPWA/UAT_TestPlan 1.0.docx
@@ -1235,12 +1235,12 @@
           <wp:inline distB="114300" distT="114300" distL="114300" distR="114300">
             <wp:extent cx="3109913" cy="3543300"/>
             <wp:effectExtent b="0" l="0" r="0" t="0"/>
-            <wp:docPr id="12" name="image1.png"/>
+            <wp:docPr id="12" name="image2.png"/>
             <a:graphic>
               <a:graphicData uri="http://schemas.openxmlformats.org/drawingml/2006/picture">
                 <pic:pic>
                   <pic:nvPicPr>
-                    <pic:cNvPr id="0" name="image1.png"/>
+                    <pic:cNvPr id="0" name="image2.png"/>
                     <pic:cNvPicPr preferRelativeResize="0"/>
                   </pic:nvPicPr>
                   <pic:blipFill>
@@ -2284,7 +2284,7 @@
           <w:tbl>
             <w:tblPr>
               <w:tblStyle w:val="Table3"/>
-              <w:tblW w:w="3831.0" w:type="dxa"/>
+              <w:tblW w:w="3825.0" w:type="dxa"/>
               <w:jc w:val="left"/>
               <w:tblBorders>
                 <w:top w:color="000000" w:space="0" w:sz="4" w:val="single"/>
@@ -2298,12 +2298,597 @@
               <w:tblLook w:val="0400"/>
             </w:tblPr>
             <w:tblGrid>
-              <w:gridCol w:w="470"/>
-              <w:gridCol w:w="3361"/>
+              <w:gridCol w:w="1710"/>
+              <w:gridCol w:w="2115"/>
               <w:tblGridChange w:id="0">
                 <w:tblGrid>
-                  <w:gridCol w:w="470"/>
-                  <w:gridCol w:w="3361"/>
+                  <w:gridCol w:w="1710"/>
+                  <w:gridCol w:w="2115"/>
+                </w:tblGrid>
+              </w:tblGridChange>
+            </w:tblGrid>
+            <w:tr>
+              <w:trPr>
+                <w:cantSplit w:val="0"/>
+                <w:tblHeader w:val="0"/>
+              </w:trPr>
+              <w:tc>
+                <w:tcPr>
+                  <w:tcBorders>
+                    <w:right w:color="000000" w:space="0" w:sz="4" w:val="single"/>
+                  </w:tcBorders>
+                </w:tcPr>
+                <w:p>
+                  <w:pPr>
+                    <w:rPr>
+                      <w:sz w:val="36"/>
+                      <w:szCs w:val="36"/>
+                    </w:rPr>
+                  </w:pPr>
+                  <w:r>
+                    <w:rPr>
+                      <w:sz w:val="36"/>
+                      <w:szCs w:val="36"/>
+                    </w:rPr>
+                    <w:drawing>
+                      <wp:inline distB="114300" distT="114300" distL="114300" distR="114300">
+                        <wp:extent cx="881063" cy="619125"/>
+                        <wp:effectExtent b="0" l="0" r="0" t="0"/>
+                        <wp:docPr id="14" name="image1.png"/>
+                        <a:graphic>
+                          <a:graphicData uri="http://schemas.openxmlformats.org/drawingml/2006/picture">
+                            <pic:pic>
+                              <pic:nvPicPr>
+                                <pic:cNvPr id="0" name="image1.png"/>
+                                <pic:cNvPicPr preferRelativeResize="0"/>
+                              </pic:nvPicPr>
+                              <pic:blipFill>
+                                <a:blip r:embed="rId8"/>
+                                <a:srcRect b="0" l="0" r="0" t="0"/>
+                                <a:stretch>
+                                  <a:fillRect/>
+                                </a:stretch>
+                              </pic:blipFill>
+                              <pic:spPr>
+                                <a:xfrm>
+                                  <a:off x="0" y="0"/>
+                                  <a:ext cx="881063" cy="619125"/>
+                                </a:xfrm>
+                                <a:prstGeom prst="rect"/>
+                                <a:ln/>
+                              </pic:spPr>
+                            </pic:pic>
+                          </a:graphicData>
+                        </a:graphic>
+                      </wp:inline>
+                    </w:drawing>
+                  </w:r>
+                  <w:r>
+                    <w:rPr>
+                      <w:rtl w:val="0"/>
+                    </w:rPr>
+                  </w:r>
+                </w:p>
+              </w:tc>
+              <w:tc>
+                <w:tcPr>
+                  <w:tcBorders>
+                    <w:top w:color="000000" w:space="0" w:sz="0" w:val="nil"/>
+                    <w:left w:color="000000" w:space="0" w:sz="4" w:val="single"/>
+                    <w:bottom w:color="000000" w:space="0" w:sz="0" w:val="nil"/>
+                    <w:right w:color="000000" w:space="0" w:sz="0" w:val="nil"/>
+                  </w:tcBorders>
+                </w:tcPr>
+                <w:p>
+                  <w:pPr>
+                    <w:rPr/>
+                  </w:pPr>
+                  <w:r>
+                    <w:rPr>
+                      <w:rtl w:val="0"/>
+                    </w:rPr>
+                    <w:t xml:space="preserve">PASS</w:t>
+                  </w:r>
+                </w:p>
+              </w:tc>
+            </w:tr>
+            <w:tr>
+              <w:trPr>
+                <w:cantSplit w:val="0"/>
+                <w:trHeight w:val="447.978515625" w:hRule="atLeast"/>
+                <w:tblHeader w:val="0"/>
+              </w:trPr>
+              <w:tc>
+                <w:tcPr>
+                  <w:tcBorders>
+                    <w:right w:color="000000" w:space="0" w:sz="4" w:val="single"/>
+                  </w:tcBorders>
+                </w:tcPr>
+                <w:p>
+                  <w:pPr>
+                    <w:rPr>
+                      <w:sz w:val="36"/>
+                      <w:szCs w:val="36"/>
+                    </w:rPr>
+                  </w:pPr>
+                  <w:r>
+                    <w:rPr>
+                      <w:rtl w:val="0"/>
+                    </w:rPr>
+                  </w:r>
+                </w:p>
+              </w:tc>
+              <w:tc>
+                <w:tcPr>
+                  <w:tcBorders>
+                    <w:top w:color="000000" w:space="0" w:sz="0" w:val="nil"/>
+                    <w:left w:color="000000" w:space="0" w:sz="4" w:val="single"/>
+                    <w:bottom w:color="000000" w:space="0" w:sz="0" w:val="nil"/>
+                    <w:right w:color="000000" w:space="0" w:sz="0" w:val="nil"/>
+                  </w:tcBorders>
+                </w:tcPr>
+                <w:p>
+                  <w:pPr>
+                    <w:rPr/>
+                  </w:pPr>
+                  <w:r>
+                    <w:rPr>
+                      <w:rtl w:val="0"/>
+                    </w:rPr>
+                    <w:t xml:space="preserve">FAIL</w:t>
+                  </w:r>
+                </w:p>
+              </w:tc>
+            </w:tr>
+          </w:tbl>
+          <w:p>
+            <w:pPr>
+              <w:rPr/>
+            </w:pPr>
+            <w:r>
+              <w:rPr>
+                <w:rtl w:val="0"/>
+              </w:rPr>
+              <w:t xml:space="preserve">Observations:</w:t>
+            </w:r>
+          </w:p>
+          <w:p>
+            <w:pPr>
+              <w:rPr/>
+            </w:pPr>
+            <w:r>
+              <w:rPr>
+                <w:rtl w:val="0"/>
+              </w:rPr>
+              <w:t xml:space="preserve">When any button is pressed via the touch screen of a mobile phone, a sound is played through the speakers of the device. Additionally, two differing tracks are played, one for the primary game and another for the home screen. Finally, for every collision in the game, a specific sound is played, but I believe there is either a delay in sounds or some collisions are not counted.</w:t>
+            </w:r>
+          </w:p>
+          <w:p>
+            <w:pPr>
+              <w:rPr/>
+            </w:pPr>
+            <w:r>
+              <w:rPr>
+                <w:rtl w:val="0"/>
+              </w:rPr>
+            </w:r>
+          </w:p>
+        </w:tc>
+      </w:tr>
+      <w:tr>
+        <w:trPr>
+          <w:cantSplit w:val="0"/>
+          <w:tblHeader w:val="0"/>
+        </w:trPr>
+        <w:tc>
+          <w:tcPr/>
+          <w:p>
+            <w:pPr>
+              <w:rPr/>
+            </w:pPr>
+            <w:r>
+              <w:rPr>
+                <w:rtl w:val="0"/>
+              </w:rPr>
+              <w:t xml:space="preserve">7.2</w:t>
+            </w:r>
+          </w:p>
+        </w:tc>
+        <w:tc>
+          <w:tcPr/>
+          <w:p>
+            <w:pPr>
+              <w:rPr/>
+            </w:pPr>
+            <w:r>
+              <w:rPr>
+                <w:rtl w:val="0"/>
+              </w:rPr>
+              <w:t xml:space="preserve">Vibrations</w:t>
+            </w:r>
+          </w:p>
+        </w:tc>
+        <w:tc>
+          <w:tcPr/>
+          <w:p>
+            <w:pPr>
+              <w:numPr>
+                <w:ilvl w:val="0"/>
+                <w:numId w:val="3"/>
+              </w:numPr>
+              <w:spacing w:line="276" w:lineRule="auto"/>
+              <w:ind w:left="720" w:hanging="360"/>
+              <w:rPr/>
+            </w:pPr>
+            <w:r>
+              <w:rPr>
+                <w:rtl w:val="0"/>
+              </w:rPr>
+              <w:t xml:space="preserve">Enter the game</w:t>
+            </w:r>
+          </w:p>
+          <w:p>
+            <w:pPr>
+              <w:numPr>
+                <w:ilvl w:val="0"/>
+                <w:numId w:val="3"/>
+              </w:numPr>
+              <w:spacing w:line="276" w:lineRule="auto"/>
+              <w:ind w:left="720" w:hanging="360"/>
+              <w:rPr>
+                <w:u w:val="none"/>
+              </w:rPr>
+            </w:pPr>
+            <w:r>
+              <w:rPr>
+                <w:rtl w:val="0"/>
+              </w:rPr>
+              <w:t xml:space="preserve">Hit a diamond</w:t>
+            </w:r>
+          </w:p>
+          <w:p>
+            <w:pPr>
+              <w:spacing w:line="276" w:lineRule="auto"/>
+              <w:rPr/>
+            </w:pPr>
+            <w:r>
+              <w:rPr>
+                <w:rtl w:val="0"/>
+              </w:rPr>
+              <w:t xml:space="preserve">Note: will only work if not on safari</w:t>
+            </w:r>
+          </w:p>
+        </w:tc>
+        <w:tc>
+          <w:tcPr/>
+          <w:p>
+            <w:pPr>
+              <w:numPr>
+                <w:ilvl w:val="0"/>
+                <w:numId w:val="6"/>
+              </w:numPr>
+              <w:spacing w:line="276" w:lineRule="auto"/>
+              <w:ind w:left="720" w:hanging="360"/>
+              <w:rPr/>
+            </w:pPr>
+            <w:r>
+              <w:rPr>
+                <w:rtl w:val="0"/>
+              </w:rPr>
+              <w:t xml:space="preserve">A vibration should play when reaching a game over</w:t>
+            </w:r>
+          </w:p>
+        </w:tc>
+        <w:tc>
+          <w:tcPr/>
+          <w:p>
+            <w:pPr>
+              <w:rPr/>
+            </w:pPr>
+            <w:r>
+              <w:rPr>
+                <w:rtl w:val="0"/>
+              </w:rPr>
+              <w:t xml:space="preserve">Tester name: Areesh Khan</w:t>
+            </w:r>
+          </w:p>
+          <w:tbl>
+            <w:tblPr>
+              <w:tblStyle w:val="Table4"/>
+              <w:tblW w:w="3825.0" w:type="dxa"/>
+              <w:jc w:val="left"/>
+              <w:tblBorders>
+                <w:top w:color="000000" w:space="0" w:sz="4" w:val="single"/>
+                <w:left w:color="000000" w:space="0" w:sz="4" w:val="single"/>
+                <w:bottom w:color="000000" w:space="0" w:sz="4" w:val="single"/>
+                <w:right w:color="000000" w:space="0" w:sz="4" w:val="single"/>
+                <w:insideH w:color="000000" w:space="0" w:sz="4" w:val="single"/>
+                <w:insideV w:color="000000" w:space="0" w:sz="4" w:val="single"/>
+              </w:tblBorders>
+              <w:tblLayout w:type="fixed"/>
+              <w:tblLook w:val="0400"/>
+            </w:tblPr>
+            <w:tblGrid>
+              <w:gridCol w:w="1230"/>
+              <w:gridCol w:w="2595"/>
+              <w:tblGridChange w:id="0">
+                <w:tblGrid>
+                  <w:gridCol w:w="1230"/>
+                  <w:gridCol w:w="2595"/>
+                </w:tblGrid>
+              </w:tblGridChange>
+            </w:tblGrid>
+            <w:tr>
+              <w:trPr>
+                <w:cantSplit w:val="0"/>
+                <w:tblHeader w:val="0"/>
+              </w:trPr>
+              <w:tc>
+                <w:tcPr>
+                  <w:tcBorders>
+                    <w:right w:color="000000" w:space="0" w:sz="4" w:val="single"/>
+                  </w:tcBorders>
+                </w:tcPr>
+                <w:p>
+                  <w:pPr>
+                    <w:rPr>
+                      <w:sz w:val="36"/>
+                      <w:szCs w:val="36"/>
+                    </w:rPr>
+                  </w:pPr>
+                  <w:r>
+                    <w:rPr>
+                      <w:sz w:val="36"/>
+                      <w:szCs w:val="36"/>
+                    </w:rPr>
+                    <w:drawing>
+                      <wp:inline distB="114300" distT="114300" distL="114300" distR="114300">
+                        <wp:extent cx="604838" cy="381000"/>
+                        <wp:effectExtent b="0" l="0" r="0" t="0"/>
+                        <wp:docPr id="13" name="image1.png"/>
+                        <a:graphic>
+                          <a:graphicData uri="http://schemas.openxmlformats.org/drawingml/2006/picture">
+                            <pic:pic>
+                              <pic:nvPicPr>
+                                <pic:cNvPr id="0" name="image1.png"/>
+                                <pic:cNvPicPr preferRelativeResize="0"/>
+                              </pic:nvPicPr>
+                              <pic:blipFill>
+                                <a:blip r:embed="rId8"/>
+                                <a:srcRect b="0" l="0" r="0" t="0"/>
+                                <a:stretch>
+                                  <a:fillRect/>
+                                </a:stretch>
+                              </pic:blipFill>
+                              <pic:spPr>
+                                <a:xfrm>
+                                  <a:off x="0" y="0"/>
+                                  <a:ext cx="604838" cy="381000"/>
+                                </a:xfrm>
+                                <a:prstGeom prst="rect"/>
+                                <a:ln/>
+                              </pic:spPr>
+                            </pic:pic>
+                          </a:graphicData>
+                        </a:graphic>
+                      </wp:inline>
+                    </w:drawing>
+                  </w:r>
+                  <w:r>
+                    <w:rPr>
+                      <w:rtl w:val="0"/>
+                    </w:rPr>
+                  </w:r>
+                </w:p>
+              </w:tc>
+              <w:tc>
+                <w:tcPr>
+                  <w:tcBorders>
+                    <w:top w:color="000000" w:space="0" w:sz="0" w:val="nil"/>
+                    <w:left w:color="000000" w:space="0" w:sz="4" w:val="single"/>
+                    <w:bottom w:color="000000" w:space="0" w:sz="0" w:val="nil"/>
+                    <w:right w:color="000000" w:space="0" w:sz="0" w:val="nil"/>
+                  </w:tcBorders>
+                </w:tcPr>
+                <w:p>
+                  <w:pPr>
+                    <w:rPr/>
+                  </w:pPr>
+                  <w:r>
+                    <w:rPr>
+                      <w:rtl w:val="0"/>
+                    </w:rPr>
+                    <w:t xml:space="preserve">PASS</w:t>
+                  </w:r>
+                </w:p>
+              </w:tc>
+            </w:tr>
+            <w:tr>
+              <w:trPr>
+                <w:cantSplit w:val="0"/>
+                <w:trHeight w:val="447.978515625" w:hRule="atLeast"/>
+                <w:tblHeader w:val="0"/>
+              </w:trPr>
+              <w:tc>
+                <w:tcPr>
+                  <w:tcBorders>
+                    <w:right w:color="000000" w:space="0" w:sz="4" w:val="single"/>
+                  </w:tcBorders>
+                </w:tcPr>
+                <w:p>
+                  <w:pPr>
+                    <w:rPr>
+                      <w:sz w:val="36"/>
+                      <w:szCs w:val="36"/>
+                    </w:rPr>
+                  </w:pPr>
+                  <w:r>
+                    <w:rPr>
+                      <w:rtl w:val="0"/>
+                    </w:rPr>
+                  </w:r>
+                </w:p>
+              </w:tc>
+              <w:tc>
+                <w:tcPr>
+                  <w:tcBorders>
+                    <w:top w:color="000000" w:space="0" w:sz="0" w:val="nil"/>
+                    <w:left w:color="000000" w:space="0" w:sz="4" w:val="single"/>
+                    <w:bottom w:color="000000" w:space="0" w:sz="0" w:val="nil"/>
+                    <w:right w:color="000000" w:space="0" w:sz="0" w:val="nil"/>
+                  </w:tcBorders>
+                </w:tcPr>
+                <w:p>
+                  <w:pPr>
+                    <w:rPr/>
+                  </w:pPr>
+                  <w:r>
+                    <w:rPr>
+                      <w:rtl w:val="0"/>
+                    </w:rPr>
+                    <w:t xml:space="preserve">FAIL</w:t>
+                  </w:r>
+                </w:p>
+              </w:tc>
+            </w:tr>
+          </w:tbl>
+          <w:p>
+            <w:pPr>
+              <w:rPr/>
+            </w:pPr>
+            <w:r>
+              <w:rPr>
+                <w:rtl w:val="0"/>
+              </w:rPr>
+              <w:t xml:space="preserve">Observations:</w:t>
+            </w:r>
+          </w:p>
+          <w:p>
+            <w:pPr>
+              <w:rPr/>
+            </w:pPr>
+            <w:r>
+              <w:rPr>
+                <w:rtl w:val="0"/>
+              </w:rPr>
+              <w:t xml:space="preserve">As I am defeated in this game, I am shaken by the sudden vibration my modular mobile device emits through its miniature direct current motor.</w:t>
+            </w:r>
+          </w:p>
+        </w:tc>
+      </w:tr>
+      <w:tr>
+        <w:trPr>
+          <w:cantSplit w:val="0"/>
+          <w:tblHeader w:val="0"/>
+        </w:trPr>
+        <w:tc>
+          <w:tcPr/>
+          <w:p>
+            <w:pPr>
+              <w:rPr/>
+            </w:pPr>
+            <w:r>
+              <w:rPr>
+                <w:rtl w:val="0"/>
+              </w:rPr>
+              <w:t xml:space="preserve">7.3</w:t>
+            </w:r>
+          </w:p>
+        </w:tc>
+        <w:tc>
+          <w:tcPr/>
+          <w:p>
+            <w:pPr>
+              <w:rPr/>
+            </w:pPr>
+            <w:r>
+              <w:rPr>
+                <w:rtl w:val="0"/>
+              </w:rPr>
+              <w:t xml:space="preserve">Bouncing ball</w:t>
+            </w:r>
+          </w:p>
+        </w:tc>
+        <w:tc>
+          <w:tcPr/>
+          <w:p>
+            <w:pPr>
+              <w:numPr>
+                <w:ilvl w:val="0"/>
+                <w:numId w:val="12"/>
+              </w:numPr>
+              <w:spacing w:line="276" w:lineRule="auto"/>
+              <w:ind w:left="720" w:hanging="360"/>
+              <w:rPr>
+                <w:u w:val="none"/>
+              </w:rPr>
+            </w:pPr>
+            <w:r>
+              <w:rPr>
+                <w:rtl w:val="0"/>
+              </w:rPr>
+              <w:t xml:space="preserve">Stay on homescreen</w:t>
+            </w:r>
+          </w:p>
+        </w:tc>
+        <w:tc>
+          <w:tcPr/>
+          <w:p>
+            <w:pPr>
+              <w:numPr>
+                <w:ilvl w:val="0"/>
+                <w:numId w:val="2"/>
+              </w:numPr>
+              <w:spacing w:line="276" w:lineRule="auto"/>
+              <w:ind w:left="720" w:hanging="360"/>
+              <w:rPr>
+                <w:u w:val="none"/>
+              </w:rPr>
+            </w:pPr>
+            <w:r>
+              <w:rPr>
+                <w:rtl w:val="0"/>
+              </w:rPr>
+              <w:t xml:space="preserve">Ball in background should continue bouncing forever</w:t>
+            </w:r>
+          </w:p>
+        </w:tc>
+        <w:tc>
+          <w:tcPr/>
+          <w:p>
+            <w:pPr>
+              <w:rPr/>
+            </w:pPr>
+            <w:r>
+              <w:rPr>
+                <w:rtl w:val="0"/>
+              </w:rPr>
+              <w:t xml:space="preserve">Tester name: Areesh Khan</w:t>
+            </w:r>
+          </w:p>
+          <w:tbl>
+            <w:tblPr>
+              <w:tblStyle w:val="Table5"/>
+              <w:tblW w:w="3825.0" w:type="dxa"/>
+              <w:jc w:val="left"/>
+              <w:tblBorders>
+                <w:top w:color="000000" w:space="0" w:sz="4" w:val="single"/>
+                <w:left w:color="000000" w:space="0" w:sz="4" w:val="single"/>
+                <w:bottom w:color="000000" w:space="0" w:sz="4" w:val="single"/>
+                <w:right w:color="000000" w:space="0" w:sz="4" w:val="single"/>
+                <w:insideH w:color="000000" w:space="0" w:sz="4" w:val="single"/>
+                <w:insideV w:color="000000" w:space="0" w:sz="4" w:val="single"/>
+              </w:tblBorders>
+              <w:tblLayout w:type="fixed"/>
+              <w:tblLook w:val="0400"/>
+            </w:tblPr>
+            <w:tblGrid>
+              <w:gridCol w:w="1170"/>
+              <w:gridCol w:w="2655"/>
+              <w:tblGridChange w:id="0">
+                <w:tblGrid>
+                  <w:gridCol w:w="1170"/>
+                  <w:gridCol w:w="2655"/>
                 </w:tblGrid>
               </w:tblGridChange>
             </w:tblGrid>
@@ -2402,6 +2987,92 @@
                 </w:p>
               </w:tc>
             </w:tr>
+            <w:tr>
+              <w:trPr>
+                <w:cantSplit w:val="0"/>
+                <w:trHeight w:val="447.978515625" w:hRule="atLeast"/>
+                <w:tblHeader w:val="0"/>
+              </w:trPr>
+              <w:tc>
+                <w:tcPr>
+                  <w:tcBorders>
+                    <w:right w:color="000000" w:space="0" w:sz="4" w:val="single"/>
+                  </w:tcBorders>
+                </w:tcPr>
+                <w:p>
+                  <w:pPr>
+                    <w:rPr>
+                      <w:sz w:val="36"/>
+                      <w:szCs w:val="36"/>
+                    </w:rPr>
+                  </w:pPr>
+                  <w:r>
+                    <w:rPr>
+                      <w:sz w:val="36"/>
+                      <w:szCs w:val="36"/>
+                    </w:rPr>
+                    <w:drawing>
+                      <wp:inline distB="114300" distT="114300" distL="114300" distR="114300">
+                        <wp:extent cx="599657" cy="388014"/>
+                        <wp:effectExtent b="0" l="0" r="0" t="0"/>
+                        <wp:docPr id="15" name="image1.png"/>
+                        <a:graphic>
+                          <a:graphicData uri="http://schemas.openxmlformats.org/drawingml/2006/picture">
+                            <pic:pic>
+                              <pic:nvPicPr>
+                                <pic:cNvPr id="0" name="image1.png"/>
+                                <pic:cNvPicPr preferRelativeResize="0"/>
+                              </pic:nvPicPr>
+                              <pic:blipFill>
+                                <a:blip r:embed="rId8"/>
+                                <a:srcRect b="0" l="0" r="0" t="0"/>
+                                <a:stretch>
+                                  <a:fillRect/>
+                                </a:stretch>
+                              </pic:blipFill>
+                              <pic:spPr>
+                                <a:xfrm>
+                                  <a:off x="0" y="0"/>
+                                  <a:ext cx="599657" cy="388014"/>
+                                </a:xfrm>
+                                <a:prstGeom prst="rect"/>
+                                <a:ln/>
+                              </pic:spPr>
+                            </pic:pic>
+                          </a:graphicData>
+                        </a:graphic>
+                      </wp:inline>
+                    </w:drawing>
+                  </w:r>
+                  <w:r>
+                    <w:rPr>
+                      <w:rtl w:val="0"/>
+                    </w:rPr>
+                  </w:r>
+                </w:p>
+              </w:tc>
+              <w:tc>
+                <w:tcPr>
+                  <w:tcBorders>
+                    <w:top w:color="000000" w:space="0" w:sz="0" w:val="nil"/>
+                    <w:left w:color="000000" w:space="0" w:sz="4" w:val="single"/>
+                    <w:bottom w:color="000000" w:space="0" w:sz="0" w:val="nil"/>
+                    <w:right w:color="000000" w:space="0" w:sz="0" w:val="nil"/>
+                  </w:tcBorders>
+                </w:tcPr>
+                <w:p>
+                  <w:pPr>
+                    <w:rPr/>
+                  </w:pPr>
+                  <w:r>
+                    <w:rPr>
+                      <w:rtl w:val="0"/>
+                    </w:rPr>
+                    <w:t xml:space="preserve">UNKNOWN (BUT PROBABLY A PASS)</w:t>
+                  </w:r>
+                </w:p>
+              </w:tc>
+            </w:tr>
           </w:tbl>
           <w:p>
             <w:pPr>
@@ -2422,6 +3093,7 @@
               <w:rPr>
                 <w:rtl w:val="0"/>
               </w:rPr>
+              <w:t xml:space="preserve">Personally, I do not have enough time to fulfil the observation of ‘bouncing forever’. Therefore, I am unsure if the ball will continue to bounce to ad infinitum.</w:t>
             </w:r>
           </w:p>
         </w:tc>
@@ -2441,7 +3113,7 @@
               <w:rPr>
                 <w:rtl w:val="0"/>
               </w:rPr>
-              <w:t xml:space="preserve">7.2</w:t>
+              <w:t xml:space="preserve">7.4</w:t>
             </w:r>
           </w:p>
         </w:tc>
@@ -2455,7 +3127,7 @@
               <w:rPr>
                 <w:rtl w:val="0"/>
               </w:rPr>
-              <w:t xml:space="preserve">Vibrations</w:t>
+              <w:t xml:space="preserve">Improved level generation</w:t>
             </w:r>
           </w:p>
         </w:tc>
@@ -2465,48 +3137,19 @@
             <w:pPr>
               <w:numPr>
                 <w:ilvl w:val="0"/>
-                <w:numId w:val="3"/>
+                <w:numId w:val="9"/>
               </w:numPr>
               <w:spacing w:line="276" w:lineRule="auto"/>
               <w:ind w:left="720" w:hanging="360"/>
-              <w:rPr/>
+              <w:rPr>
+                <w:u w:val="none"/>
+              </w:rPr>
             </w:pPr>
             <w:r>
               <w:rPr>
                 <w:rtl w:val="0"/>
               </w:rPr>
-              <w:t xml:space="preserve">Enter the game</w:t>
-            </w:r>
-          </w:p>
-          <w:p>
-            <w:pPr>
-              <w:numPr>
-                <w:ilvl w:val="0"/>
-                <w:numId w:val="3"/>
-              </w:numPr>
-              <w:spacing w:line="276" w:lineRule="auto"/>
-              <w:ind w:left="720" w:hanging="360"/>
-              <w:rPr>
-                <w:u w:val="none"/>
-              </w:rPr>
-            </w:pPr>
-            <w:r>
-              <w:rPr>
-                <w:rtl w:val="0"/>
-              </w:rPr>
-              <w:t xml:space="preserve">Hit a diamond</w:t>
-            </w:r>
-          </w:p>
-          <w:p>
-            <w:pPr>
-              <w:spacing w:line="276" w:lineRule="auto"/>
-              <w:rPr/>
-            </w:pPr>
-            <w:r>
-              <w:rPr>
-                <w:rtl w:val="0"/>
-              </w:rPr>
-              <w:t xml:space="preserve">Note: will only work if not on safari</w:t>
+              <w:t xml:space="preserve">Play the game for as long as deemed necessary </w:t>
             </w:r>
           </w:p>
         </w:tc>
@@ -2516,17 +3159,38 @@
             <w:pPr>
               <w:numPr>
                 <w:ilvl w:val="0"/>
-                <w:numId w:val="6"/>
+                <w:numId w:val="13"/>
               </w:numPr>
               <w:spacing w:line="276" w:lineRule="auto"/>
               <w:ind w:left="720" w:hanging="360"/>
-              <w:rPr/>
+              <w:rPr>
+                <w:u w:val="none"/>
+              </w:rPr>
             </w:pPr>
             <w:r>
               <w:rPr>
                 <w:rtl w:val="0"/>
               </w:rPr>
-              <w:t xml:space="preserve">A vibration should play when reaching a game over</w:t>
+              <w:t xml:space="preserve">There should not be diamond or wall objects completely blocking the goal</w:t>
+            </w:r>
+          </w:p>
+          <w:p>
+            <w:pPr>
+              <w:numPr>
+                <w:ilvl w:val="0"/>
+                <w:numId w:val="13"/>
+              </w:numPr>
+              <w:spacing w:line="276" w:lineRule="auto"/>
+              <w:ind w:left="720" w:hanging="360"/>
+              <w:rPr>
+                <w:u w:val="none"/>
+              </w:rPr>
+            </w:pPr>
+            <w:r>
+              <w:rPr>
+                <w:rtl w:val="0"/>
+              </w:rPr>
+              <w:t xml:space="preserve">This does not include other forms of impossibility</w:t>
             </w:r>
           </w:p>
         </w:tc>
@@ -2545,8 +3209,8 @@
           </w:p>
           <w:tbl>
             <w:tblPr>
-              <w:tblStyle w:val="Table4"/>
-              <w:tblW w:w="3831.0" w:type="dxa"/>
+              <w:tblStyle w:val="Table6"/>
+              <w:tblW w:w="3825.0" w:type="dxa"/>
               <w:jc w:val="left"/>
               <w:tblBorders>
                 <w:top w:color="000000" w:space="0" w:sz="4" w:val="single"/>
@@ -2560,12 +3224,12 @@
               <w:tblLook w:val="0400"/>
             </w:tblPr>
             <w:tblGrid>
-              <w:gridCol w:w="470"/>
-              <w:gridCol w:w="3361"/>
+              <w:gridCol w:w="1035"/>
+              <w:gridCol w:w="2790"/>
               <w:tblGridChange w:id="0">
                 <w:tblGrid>
-                  <w:gridCol w:w="470"/>
-                  <w:gridCol w:w="3361"/>
+                  <w:gridCol w:w="1035"/>
+                  <w:gridCol w:w="2790"/>
                 </w:tblGrid>
               </w:tblGridChange>
             </w:tblGrid>
@@ -2664,149 +3328,10 @@
                 </w:p>
               </w:tc>
             </w:tr>
-          </w:tbl>
-          <w:p>
-            <w:pPr>
-              <w:rPr/>
-            </w:pPr>
-            <w:r>
-              <w:rPr>
-                <w:rtl w:val="0"/>
-              </w:rPr>
-              <w:t xml:space="preserve">Observations:</w:t>
-            </w:r>
-          </w:p>
-          <w:p>
-            <w:pPr>
-              <w:rPr/>
-            </w:pPr>
-            <w:r>
-              <w:rPr>
-                <w:rtl w:val="0"/>
-              </w:rPr>
-            </w:r>
-          </w:p>
-        </w:tc>
-      </w:tr>
-      <w:tr>
-        <w:trPr>
-          <w:cantSplit w:val="0"/>
-          <w:tblHeader w:val="0"/>
-        </w:trPr>
-        <w:tc>
-          <w:tcPr/>
-          <w:p>
-            <w:pPr>
-              <w:rPr/>
-            </w:pPr>
-            <w:r>
-              <w:rPr>
-                <w:rtl w:val="0"/>
-              </w:rPr>
-              <w:t xml:space="preserve">7.3</w:t>
-            </w:r>
-          </w:p>
-        </w:tc>
-        <w:tc>
-          <w:tcPr/>
-          <w:p>
-            <w:pPr>
-              <w:rPr/>
-            </w:pPr>
-            <w:r>
-              <w:rPr>
-                <w:rtl w:val="0"/>
-              </w:rPr>
-              <w:t xml:space="preserve">Bouncing ball</w:t>
-            </w:r>
-          </w:p>
-        </w:tc>
-        <w:tc>
-          <w:tcPr/>
-          <w:p>
-            <w:pPr>
-              <w:numPr>
-                <w:ilvl w:val="0"/>
-                <w:numId w:val="12"/>
-              </w:numPr>
-              <w:spacing w:line="276" w:lineRule="auto"/>
-              <w:ind w:left="720" w:hanging="360"/>
-              <w:rPr>
-                <w:u w:val="none"/>
-              </w:rPr>
-            </w:pPr>
-            <w:r>
-              <w:rPr>
-                <w:rtl w:val="0"/>
-              </w:rPr>
-              <w:t xml:space="preserve">Stay on homescreen</w:t>
-            </w:r>
-          </w:p>
-        </w:tc>
-        <w:tc>
-          <w:tcPr/>
-          <w:p>
-            <w:pPr>
-              <w:numPr>
-                <w:ilvl w:val="0"/>
-                <w:numId w:val="2"/>
-              </w:numPr>
-              <w:spacing w:line="276" w:lineRule="auto"/>
-              <w:ind w:left="720" w:hanging="360"/>
-              <w:rPr>
-                <w:u w:val="none"/>
-              </w:rPr>
-            </w:pPr>
-            <w:r>
-              <w:rPr>
-                <w:rtl w:val="0"/>
-              </w:rPr>
-              <w:t xml:space="preserve">Ball in background should continue bouncing forever</w:t>
-            </w:r>
-          </w:p>
-        </w:tc>
-        <w:tc>
-          <w:tcPr/>
-          <w:p>
-            <w:pPr>
-              <w:rPr/>
-            </w:pPr>
-            <w:r>
-              <w:rPr>
-                <w:rtl w:val="0"/>
-              </w:rPr>
-              <w:t xml:space="preserve">Tester name: Areesh Khan</w:t>
-            </w:r>
-          </w:p>
-          <w:tbl>
-            <w:tblPr>
-              <w:tblStyle w:val="Table5"/>
-              <w:tblW w:w="3831.0" w:type="dxa"/>
-              <w:jc w:val="left"/>
-              <w:tblBorders>
-                <w:top w:color="000000" w:space="0" w:sz="4" w:val="single"/>
-                <w:left w:color="000000" w:space="0" w:sz="4" w:val="single"/>
-                <w:bottom w:color="000000" w:space="0" w:sz="4" w:val="single"/>
-                <w:right w:color="000000" w:space="0" w:sz="4" w:val="single"/>
-                <w:insideH w:color="000000" w:space="0" w:sz="4" w:val="single"/>
-                <w:insideV w:color="000000" w:space="0" w:sz="4" w:val="single"/>
-              </w:tblBorders>
-              <w:tblLayout w:type="fixed"/>
-              <w:tblLook w:val="0400"/>
-            </w:tblPr>
-            <w:tblGrid>
-              <w:gridCol w:w="470"/>
-              <w:gridCol w:w="3361"/>
-              <w:tblGridChange w:id="0">
-                <w:tblGrid>
-                  <w:gridCol w:w="470"/>
-                  <w:gridCol w:w="3361"/>
-                </w:tblGrid>
-              </w:tblGridChange>
-            </w:tblGrid>
             <w:tr>
               <w:trPr>
                 <w:cantSplit w:val="0"/>
+                <w:trHeight w:val="447.978515625" w:hRule="atLeast"/>
                 <w:tblHeader w:val="0"/>
               </w:trPr>
               <w:tc>
@@ -2822,6 +3347,44 @@
                       <w:szCs w:val="36"/>
                     </w:rPr>
                   </w:pPr>
+                  <w:r>
+                    <w:rPr>
+                      <w:sz w:val="36"/>
+                      <w:szCs w:val="36"/>
+                    </w:rPr>
+                    <w:drawing>
+                      <wp:inline distB="114300" distT="114300" distL="114300" distR="114300">
+                        <wp:extent cx="547688" cy="190500"/>
+                        <wp:effectExtent b="0" l="0" r="0" t="0"/>
+                        <wp:docPr id="16" name="image1.png"/>
+                        <a:graphic>
+                          <a:graphicData uri="http://schemas.openxmlformats.org/drawingml/2006/picture">
+                            <pic:pic>
+                              <pic:nvPicPr>
+                                <pic:cNvPr id="0" name="image1.png"/>
+                                <pic:cNvPicPr preferRelativeResize="0"/>
+                              </pic:nvPicPr>
+                              <pic:blipFill>
+                                <a:blip r:embed="rId8"/>
+                                <a:srcRect b="0" l="0" r="0" t="0"/>
+                                <a:stretch>
+                                  <a:fillRect/>
+                                </a:stretch>
+                              </pic:blipFill>
+                              <pic:spPr>
+                                <a:xfrm>
+                                  <a:off x="0" y="0"/>
+                                  <a:ext cx="547688" cy="190500"/>
+                                </a:xfrm>
+                                <a:prstGeom prst="rect"/>
+                                <a:ln/>
+                              </pic:spPr>
+                            </pic:pic>
+                          </a:graphicData>
+                        </a:graphic>
+                      </wp:inline>
+                    </w:drawing>
+                  </w:r>
                   <w:r>
                     <w:rPr>
                       <w:rtl w:val="0"/>
@@ -2846,55 +3409,7 @@
                     <w:rPr>
                       <w:rtl w:val="0"/>
                     </w:rPr>
-                    <w:t xml:space="preserve">PASS</w:t>
-                  </w:r>
-                </w:p>
-              </w:tc>
-            </w:tr>
-            <w:tr>
-              <w:trPr>
-                <w:cantSplit w:val="0"/>
-                <w:trHeight w:val="447.978515625" w:hRule="atLeast"/>
-                <w:tblHeader w:val="0"/>
-              </w:trPr>
-              <w:tc>
-                <w:tcPr>
-                  <w:tcBorders>
-                    <w:right w:color="000000" w:space="0" w:sz="4" w:val="single"/>
-                  </w:tcBorders>
-                </w:tcPr>
-                <w:p>
-                  <w:pPr>
-                    <w:rPr>
-                      <w:sz w:val="36"/>
-                      <w:szCs w:val="36"/>
-                    </w:rPr>
-                  </w:pPr>
-                  <w:r>
-                    <w:rPr>
-                      <w:rtl w:val="0"/>
-                    </w:rPr>
-                  </w:r>
-                </w:p>
-              </w:tc>
-              <w:tc>
-                <w:tcPr>
-                  <w:tcBorders>
-                    <w:top w:color="000000" w:space="0" w:sz="0" w:val="nil"/>
-                    <w:left w:color="000000" w:space="0" w:sz="4" w:val="single"/>
-                    <w:bottom w:color="000000" w:space="0" w:sz="0" w:val="nil"/>
-                    <w:right w:color="000000" w:space="0" w:sz="0" w:val="nil"/>
-                  </w:tcBorders>
-                </w:tcPr>
-                <w:p>
-                  <w:pPr>
-                    <w:rPr/>
-                  </w:pPr>
-                  <w:r>
-                    <w:rPr>
-                      <w:rtl w:val="0"/>
-                    </w:rPr>
-                    <w:t xml:space="preserve">FAIL</w:t>
+                    <w:t xml:space="preserve">UNKNOWN (BUT PROBABLY A PASS)</w:t>
                   </w:r>
                 </w:p>
               </w:tc>
@@ -2919,250 +3434,7 @@
               <w:rPr>
                 <w:rtl w:val="0"/>
               </w:rPr>
-            </w:r>
-          </w:p>
-        </w:tc>
-      </w:tr>
-      <w:tr>
-        <w:trPr>
-          <w:cantSplit w:val="0"/>
-          <w:tblHeader w:val="0"/>
-        </w:trPr>
-        <w:tc>
-          <w:tcPr/>
-          <w:p>
-            <w:pPr>
-              <w:rPr/>
-            </w:pPr>
-            <w:r>
-              <w:rPr>
-                <w:rtl w:val="0"/>
-              </w:rPr>
-              <w:t xml:space="preserve">7.4</w:t>
-            </w:r>
-          </w:p>
-        </w:tc>
-        <w:tc>
-          <w:tcPr/>
-          <w:p>
-            <w:pPr>
-              <w:rPr/>
-            </w:pPr>
-            <w:r>
-              <w:rPr>
-                <w:rtl w:val="0"/>
-              </w:rPr>
-              <w:t xml:space="preserve">Improved level generation</w:t>
-            </w:r>
-          </w:p>
-        </w:tc>
-        <w:tc>
-          <w:tcPr/>
-          <w:p>
-            <w:pPr>
-              <w:numPr>
-                <w:ilvl w:val="0"/>
-                <w:numId w:val="9"/>
-              </w:numPr>
-              <w:spacing w:line="276" w:lineRule="auto"/>
-              <w:ind w:left="720" w:hanging="360"/>
-              <w:rPr>
-                <w:u w:val="none"/>
-              </w:rPr>
-            </w:pPr>
-            <w:r>
-              <w:rPr>
-                <w:rtl w:val="0"/>
-              </w:rPr>
-              <w:t xml:space="preserve">Play the game for as long as deemed necessary </w:t>
-            </w:r>
-          </w:p>
-        </w:tc>
-        <w:tc>
-          <w:tcPr/>
-          <w:p>
-            <w:pPr>
-              <w:numPr>
-                <w:ilvl w:val="0"/>
-                <w:numId w:val="13"/>
-              </w:numPr>
-              <w:spacing w:line="276" w:lineRule="auto"/>
-              <w:ind w:left="720" w:hanging="360"/>
-              <w:rPr>
-                <w:u w:val="none"/>
-              </w:rPr>
-            </w:pPr>
-            <w:r>
-              <w:rPr>
-                <w:rtl w:val="0"/>
-              </w:rPr>
-              <w:t xml:space="preserve">There should not be diamond or wall objects completely blocking the goal</w:t>
-            </w:r>
-          </w:p>
-          <w:p>
-            <w:pPr>
-              <w:numPr>
-                <w:ilvl w:val="0"/>
-                <w:numId w:val="13"/>
-              </w:numPr>
-              <w:spacing w:line="276" w:lineRule="auto"/>
-              <w:ind w:left="720" w:hanging="360"/>
-              <w:rPr>
-                <w:u w:val="none"/>
-              </w:rPr>
-            </w:pPr>
-            <w:r>
-              <w:rPr>
-                <w:rtl w:val="0"/>
-              </w:rPr>
-              <w:t xml:space="preserve">This does not include other forms of impossibility</w:t>
-            </w:r>
-          </w:p>
-        </w:tc>
-        <w:tc>
-          <w:tcPr/>
-          <w:p>
-            <w:pPr>
-              <w:rPr/>
-            </w:pPr>
-            <w:r>
-              <w:rPr>
-                <w:rtl w:val="0"/>
-              </w:rPr>
-              <w:t xml:space="preserve">Tester name: Areesh Khan</w:t>
-            </w:r>
-          </w:p>
-          <w:tbl>
-            <w:tblPr>
-              <w:tblStyle w:val="Table6"/>
-              <w:tblW w:w="3831.0" w:type="dxa"/>
-              <w:jc w:val="left"/>
-              <w:tblBorders>
-                <w:top w:color="000000" w:space="0" w:sz="4" w:val="single"/>
-                <w:left w:color="000000" w:space="0" w:sz="4" w:val="single"/>
-                <w:bottom w:color="000000" w:space="0" w:sz="4" w:val="single"/>
-                <w:right w:color="000000" w:space="0" w:sz="4" w:val="single"/>
-                <w:insideH w:color="000000" w:space="0" w:sz="4" w:val="single"/>
-                <w:insideV w:color="000000" w:space="0" w:sz="4" w:val="single"/>
-              </w:tblBorders>
-              <w:tblLayout w:type="fixed"/>
-              <w:tblLook w:val="0400"/>
-            </w:tblPr>
-            <w:tblGrid>
-              <w:gridCol w:w="470"/>
-              <w:gridCol w:w="3361"/>
-              <w:tblGridChange w:id="0">
-                <w:tblGrid>
-                  <w:gridCol w:w="470"/>
-                  <w:gridCol w:w="3361"/>
-                </w:tblGrid>
-              </w:tblGridChange>
-            </w:tblGrid>
-            <w:tr>
-              <w:trPr>
-                <w:cantSplit w:val="0"/>
-                <w:tblHeader w:val="0"/>
-              </w:trPr>
-              <w:tc>
-                <w:tcPr>
-                  <w:tcBorders>
-                    <w:right w:color="000000" w:space="0" w:sz="4" w:val="single"/>
-                  </w:tcBorders>
-                </w:tcPr>
-                <w:p>
-                  <w:pPr>
-                    <w:rPr>
-                      <w:sz w:val="36"/>
-                      <w:szCs w:val="36"/>
-                    </w:rPr>
-                  </w:pPr>
-                  <w:r>
-                    <w:rPr>
-                      <w:rtl w:val="0"/>
-                    </w:rPr>
-                  </w:r>
-                </w:p>
-              </w:tc>
-              <w:tc>
-                <w:tcPr>
-                  <w:tcBorders>
-                    <w:top w:color="000000" w:space="0" w:sz="0" w:val="nil"/>
-                    <w:left w:color="000000" w:space="0" w:sz="4" w:val="single"/>
-                    <w:bottom w:color="000000" w:space="0" w:sz="0" w:val="nil"/>
-                    <w:right w:color="000000" w:space="0" w:sz="0" w:val="nil"/>
-                  </w:tcBorders>
-                </w:tcPr>
-                <w:p>
-                  <w:pPr>
-                    <w:rPr/>
-                  </w:pPr>
-                  <w:r>
-                    <w:rPr>
-                      <w:rtl w:val="0"/>
-                    </w:rPr>
-                    <w:t xml:space="preserve">PASS</w:t>
-                  </w:r>
-                </w:p>
-              </w:tc>
-            </w:tr>
-            <w:tr>
-              <w:trPr>
-                <w:cantSplit w:val="0"/>
-                <w:trHeight w:val="447.978515625" w:hRule="atLeast"/>
-                <w:tblHeader w:val="0"/>
-              </w:trPr>
-              <w:tc>
-                <w:tcPr>
-                  <w:tcBorders>
-                    <w:right w:color="000000" w:space="0" w:sz="4" w:val="single"/>
-                  </w:tcBorders>
-                </w:tcPr>
-                <w:p>
-                  <w:pPr>
-                    <w:rPr>
-                      <w:sz w:val="36"/>
-                      <w:szCs w:val="36"/>
-                    </w:rPr>
-                  </w:pPr>
-                  <w:r>
-                    <w:rPr>
-                      <w:rtl w:val="0"/>
-                    </w:rPr>
-                  </w:r>
-                </w:p>
-              </w:tc>
-              <w:tc>
-                <w:tcPr>
-                  <w:tcBorders>
-                    <w:top w:color="000000" w:space="0" w:sz="0" w:val="nil"/>
-                    <w:left w:color="000000" w:space="0" w:sz="4" w:val="single"/>
-                    <w:bottom w:color="000000" w:space="0" w:sz="0" w:val="nil"/>
-                    <w:right w:color="000000" w:space="0" w:sz="0" w:val="nil"/>
-                  </w:tcBorders>
-                </w:tcPr>
-                <w:p>
-                  <w:pPr>
-                    <w:rPr/>
-                  </w:pPr>
-                  <w:r>
-                    <w:rPr>
-                      <w:rtl w:val="0"/>
-                    </w:rPr>
-                    <w:t xml:space="preserve">FAIL</w:t>
-                  </w:r>
-                </w:p>
-              </w:tc>
-            </w:tr>
-          </w:tbl>
-          <w:p>
-            <w:pPr>
-              <w:rPr/>
-            </w:pPr>
-            <w:r>
-              <w:rPr>
-                <w:rtl w:val="0"/>
-              </w:rPr>
-              <w:t xml:space="preserve">Observations:</w:t>
+              <w:t xml:space="preserve">The game-level generation works quite well to the best of my ability. But, I am unsure of how long this prosperity is to last for.</w:t>
             </w:r>
           </w:p>
           <w:p>

</xml_diff>